<commit_message>
new updates from lenovo
</commit_message>
<xml_diff>
--- a/Java 8/Functional Interface.docx
+++ b/Java 8/Functional Interface.docx
@@ -48,6 +48,351 @@
           </wp:inline>
         </w:drawing>
       </w:r>
+    </w:p>
+    <w:p>
+      <w:pPr>
+        <w:rPr>
+          <w:lang w:val="en-US"/>
+        </w:rPr>
+      </w:pPr>
+      <w:r>
+        <w:rPr>
+          <w:lang w:val="en-US"/>
+        </w:rPr>
+        <w:drawing>
+          <wp:inline distT="0" distB="0" distL="0" distR="0" wp14:anchorId="4F9F418C" wp14:editId="0984B0EF">
+            <wp:extent cx="5731510" cy="3386455"/>
+            <wp:effectExtent l="0" t="0" r="2540" b="4445"/>
+            <wp:docPr id="410046735" name="Picture 1"/>
+            <wp:cNvGraphicFramePr>
+              <a:graphicFrameLocks xmlns:a="http://schemas.openxmlformats.org/drawingml/2006/main" noChangeAspect="1"/>
+            </wp:cNvGraphicFramePr>
+            <a:graphic xmlns:a="http://schemas.openxmlformats.org/drawingml/2006/main">
+              <a:graphicData uri="http://schemas.openxmlformats.org/drawingml/2006/picture">
+                <pic:pic xmlns:pic="http://schemas.openxmlformats.org/drawingml/2006/picture">
+                  <pic:nvPicPr>
+                    <pic:cNvPr id="410046735" name=""/>
+                    <pic:cNvPicPr/>
+                  </pic:nvPicPr>
+                  <pic:blipFill>
+                    <a:blip r:embed="rId5"/>
+                    <a:stretch>
+                      <a:fillRect/>
+                    </a:stretch>
+                  </pic:blipFill>
+                  <pic:spPr>
+                    <a:xfrm>
+                      <a:off x="0" y="0"/>
+                      <a:ext cx="5731510" cy="3386455"/>
+                    </a:xfrm>
+                    <a:prstGeom prst="rect">
+                      <a:avLst/>
+                    </a:prstGeom>
+                  </pic:spPr>
+                </pic:pic>
+              </a:graphicData>
+            </a:graphic>
+          </wp:inline>
+        </w:drawing>
+      </w:r>
+    </w:p>
+    <w:p>
+      <w:pPr>
+        <w:rPr>
+          <w:lang w:val="en-US"/>
+        </w:rPr>
+      </w:pPr>
+      <w:r>
+        <w:rPr>
+          <w:lang w:val="en-US"/>
+        </w:rPr>
+        <w:lastRenderedPageBreak/>
+        <w:drawing>
+          <wp:inline distT="0" distB="0" distL="0" distR="0" wp14:anchorId="55C26D4B" wp14:editId="7B38E93D">
+            <wp:extent cx="5731510" cy="3352165"/>
+            <wp:effectExtent l="0" t="0" r="2540" b="635"/>
+            <wp:docPr id="825685839" name="Picture 1"/>
+            <wp:cNvGraphicFramePr>
+              <a:graphicFrameLocks xmlns:a="http://schemas.openxmlformats.org/drawingml/2006/main" noChangeAspect="1"/>
+            </wp:cNvGraphicFramePr>
+            <a:graphic xmlns:a="http://schemas.openxmlformats.org/drawingml/2006/main">
+              <a:graphicData uri="http://schemas.openxmlformats.org/drawingml/2006/picture">
+                <pic:pic xmlns:pic="http://schemas.openxmlformats.org/drawingml/2006/picture">
+                  <pic:nvPicPr>
+                    <pic:cNvPr id="825685839" name=""/>
+                    <pic:cNvPicPr/>
+                  </pic:nvPicPr>
+                  <pic:blipFill>
+                    <a:blip r:embed="rId6"/>
+                    <a:stretch>
+                      <a:fillRect/>
+                    </a:stretch>
+                  </pic:blipFill>
+                  <pic:spPr>
+                    <a:xfrm>
+                      <a:off x="0" y="0"/>
+                      <a:ext cx="5731510" cy="3352165"/>
+                    </a:xfrm>
+                    <a:prstGeom prst="rect">
+                      <a:avLst/>
+                    </a:prstGeom>
+                  </pic:spPr>
+                </pic:pic>
+              </a:graphicData>
+            </a:graphic>
+          </wp:inline>
+        </w:drawing>
+      </w:r>
+    </w:p>
+    <w:p>
+      <w:pPr>
+        <w:rPr>
+          <w:lang w:val="en-US"/>
+        </w:rPr>
+      </w:pPr>
+      <w:r>
+        <w:rPr>
+          <w:lang w:val="en-US"/>
+        </w:rPr>
+        <w:drawing>
+          <wp:inline distT="0" distB="0" distL="0" distR="0" wp14:anchorId="3E99909B" wp14:editId="064E4BC5">
+            <wp:extent cx="5731510" cy="2357120"/>
+            <wp:effectExtent l="0" t="0" r="2540" b="5080"/>
+            <wp:docPr id="1740994951" name="Picture 1"/>
+            <wp:cNvGraphicFramePr>
+              <a:graphicFrameLocks xmlns:a="http://schemas.openxmlformats.org/drawingml/2006/main" noChangeAspect="1"/>
+            </wp:cNvGraphicFramePr>
+            <a:graphic xmlns:a="http://schemas.openxmlformats.org/drawingml/2006/main">
+              <a:graphicData uri="http://schemas.openxmlformats.org/drawingml/2006/picture">
+                <pic:pic xmlns:pic="http://schemas.openxmlformats.org/drawingml/2006/picture">
+                  <pic:nvPicPr>
+                    <pic:cNvPr id="1740994951" name=""/>
+                    <pic:cNvPicPr/>
+                  </pic:nvPicPr>
+                  <pic:blipFill>
+                    <a:blip r:embed="rId7"/>
+                    <a:stretch>
+                      <a:fillRect/>
+                    </a:stretch>
+                  </pic:blipFill>
+                  <pic:spPr>
+                    <a:xfrm>
+                      <a:off x="0" y="0"/>
+                      <a:ext cx="5731510" cy="2357120"/>
+                    </a:xfrm>
+                    <a:prstGeom prst="rect">
+                      <a:avLst/>
+                    </a:prstGeom>
+                  </pic:spPr>
+                </pic:pic>
+              </a:graphicData>
+            </a:graphic>
+          </wp:inline>
+        </w:drawing>
+      </w:r>
+    </w:p>
+    <w:p>
+      <w:pPr>
+        <w:rPr>
+          <w:lang w:val="en-US"/>
+        </w:rPr>
+      </w:pPr>
+      <w:r>
+        <w:rPr>
+          <w:lang w:val="en-US"/>
+        </w:rPr>
+        <w:drawing>
+          <wp:inline distT="0" distB="0" distL="0" distR="0" wp14:anchorId="07BF9362" wp14:editId="1FC4C6B2">
+            <wp:extent cx="5731510" cy="2400300"/>
+            <wp:effectExtent l="0" t="0" r="2540" b="0"/>
+            <wp:docPr id="420288287" name="Picture 1"/>
+            <wp:cNvGraphicFramePr>
+              <a:graphicFrameLocks xmlns:a="http://schemas.openxmlformats.org/drawingml/2006/main" noChangeAspect="1"/>
+            </wp:cNvGraphicFramePr>
+            <a:graphic xmlns:a="http://schemas.openxmlformats.org/drawingml/2006/main">
+              <a:graphicData uri="http://schemas.openxmlformats.org/drawingml/2006/picture">
+                <pic:pic xmlns:pic="http://schemas.openxmlformats.org/drawingml/2006/picture">
+                  <pic:nvPicPr>
+                    <pic:cNvPr id="420288287" name=""/>
+                    <pic:cNvPicPr/>
+                  </pic:nvPicPr>
+                  <pic:blipFill>
+                    <a:blip r:embed="rId8"/>
+                    <a:stretch>
+                      <a:fillRect/>
+                    </a:stretch>
+                  </pic:blipFill>
+                  <pic:spPr>
+                    <a:xfrm>
+                      <a:off x="0" y="0"/>
+                      <a:ext cx="5731510" cy="2400300"/>
+                    </a:xfrm>
+                    <a:prstGeom prst="rect">
+                      <a:avLst/>
+                    </a:prstGeom>
+                  </pic:spPr>
+                </pic:pic>
+              </a:graphicData>
+            </a:graphic>
+          </wp:inline>
+        </w:drawing>
+      </w:r>
+    </w:p>
+    <w:p>
+      <w:pPr>
+        <w:rPr>
+          <w:lang w:val="en-US"/>
+        </w:rPr>
+      </w:pPr>
+      <w:r>
+        <w:rPr>
+          <w:lang w:val="en-US"/>
+        </w:rPr>
+        <w:lastRenderedPageBreak/>
+        <w:drawing>
+          <wp:inline distT="0" distB="0" distL="0" distR="0" wp14:anchorId="4ACF83A5" wp14:editId="72C1A894">
+            <wp:extent cx="5731510" cy="2561590"/>
+            <wp:effectExtent l="0" t="0" r="2540" b="0"/>
+            <wp:docPr id="93253085" name="Picture 1"/>
+            <wp:cNvGraphicFramePr>
+              <a:graphicFrameLocks xmlns:a="http://schemas.openxmlformats.org/drawingml/2006/main" noChangeAspect="1"/>
+            </wp:cNvGraphicFramePr>
+            <a:graphic xmlns:a="http://schemas.openxmlformats.org/drawingml/2006/main">
+              <a:graphicData uri="http://schemas.openxmlformats.org/drawingml/2006/picture">
+                <pic:pic xmlns:pic="http://schemas.openxmlformats.org/drawingml/2006/picture">
+                  <pic:nvPicPr>
+                    <pic:cNvPr id="93253085" name=""/>
+                    <pic:cNvPicPr/>
+                  </pic:nvPicPr>
+                  <pic:blipFill>
+                    <a:blip r:embed="rId9"/>
+                    <a:stretch>
+                      <a:fillRect/>
+                    </a:stretch>
+                  </pic:blipFill>
+                  <pic:spPr>
+                    <a:xfrm>
+                      <a:off x="0" y="0"/>
+                      <a:ext cx="5731510" cy="2561590"/>
+                    </a:xfrm>
+                    <a:prstGeom prst="rect">
+                      <a:avLst/>
+                    </a:prstGeom>
+                  </pic:spPr>
+                </pic:pic>
+              </a:graphicData>
+            </a:graphic>
+          </wp:inline>
+        </w:drawing>
+      </w:r>
+    </w:p>
+    <w:p>
+      <w:pPr>
+        <w:rPr>
+          <w:lang w:val="en-US"/>
+        </w:rPr>
+      </w:pPr>
+      <w:r>
+        <w:rPr>
+          <w:lang w:val="en-US"/>
+        </w:rPr>
+        <w:drawing>
+          <wp:inline distT="0" distB="0" distL="0" distR="0" wp14:anchorId="18E4DF65" wp14:editId="56F005BB">
+            <wp:extent cx="5731510" cy="2192020"/>
+            <wp:effectExtent l="0" t="0" r="2540" b="0"/>
+            <wp:docPr id="1741746847" name="Picture 1"/>
+            <wp:cNvGraphicFramePr>
+              <a:graphicFrameLocks xmlns:a="http://schemas.openxmlformats.org/drawingml/2006/main" noChangeAspect="1"/>
+            </wp:cNvGraphicFramePr>
+            <a:graphic xmlns:a="http://schemas.openxmlformats.org/drawingml/2006/main">
+              <a:graphicData uri="http://schemas.openxmlformats.org/drawingml/2006/picture">
+                <pic:pic xmlns:pic="http://schemas.openxmlformats.org/drawingml/2006/picture">
+                  <pic:nvPicPr>
+                    <pic:cNvPr id="1741746847" name=""/>
+                    <pic:cNvPicPr/>
+                  </pic:nvPicPr>
+                  <pic:blipFill>
+                    <a:blip r:embed="rId10"/>
+                    <a:stretch>
+                      <a:fillRect/>
+                    </a:stretch>
+                  </pic:blipFill>
+                  <pic:spPr>
+                    <a:xfrm>
+                      <a:off x="0" y="0"/>
+                      <a:ext cx="5731510" cy="2192020"/>
+                    </a:xfrm>
+                    <a:prstGeom prst="rect">
+                      <a:avLst/>
+                    </a:prstGeom>
+                  </pic:spPr>
+                </pic:pic>
+              </a:graphicData>
+            </a:graphic>
+          </wp:inline>
+        </w:drawing>
+      </w:r>
+    </w:p>
+    <w:p>
+      <w:pPr>
+        <w:rPr>
+          <w:lang w:val="en-US"/>
+        </w:rPr>
+      </w:pPr>
+      <w:r>
+        <w:rPr>
+          <w:lang w:val="en-US"/>
+        </w:rPr>
+        <w:drawing>
+          <wp:inline distT="0" distB="0" distL="0" distR="0" wp14:anchorId="1CF73B80" wp14:editId="5AD51EB2">
+            <wp:extent cx="5731510" cy="3317240"/>
+            <wp:effectExtent l="0" t="0" r="2540" b="0"/>
+            <wp:docPr id="1045325135" name="Picture 1"/>
+            <wp:cNvGraphicFramePr>
+              <a:graphicFrameLocks xmlns:a="http://schemas.openxmlformats.org/drawingml/2006/main" noChangeAspect="1"/>
+            </wp:cNvGraphicFramePr>
+            <a:graphic xmlns:a="http://schemas.openxmlformats.org/drawingml/2006/main">
+              <a:graphicData uri="http://schemas.openxmlformats.org/drawingml/2006/picture">
+                <pic:pic xmlns:pic="http://schemas.openxmlformats.org/drawingml/2006/picture">
+                  <pic:nvPicPr>
+                    <pic:cNvPr id="1045325135" name=""/>
+                    <pic:cNvPicPr/>
+                  </pic:nvPicPr>
+                  <pic:blipFill>
+                    <a:blip r:embed="rId11"/>
+                    <a:stretch>
+                      <a:fillRect/>
+                    </a:stretch>
+                  </pic:blipFill>
+                  <pic:spPr>
+                    <a:xfrm>
+                      <a:off x="0" y="0"/>
+                      <a:ext cx="5731510" cy="3317240"/>
+                    </a:xfrm>
+                    <a:prstGeom prst="rect">
+                      <a:avLst/>
+                    </a:prstGeom>
+                  </pic:spPr>
+                </pic:pic>
+              </a:graphicData>
+            </a:graphic>
+          </wp:inline>
+        </w:drawing>
+      </w:r>
+    </w:p>
+    <w:p>
+      <w:pPr>
+        <w:rPr>
+          <w:lang w:val="en-US"/>
+        </w:rPr>
+      </w:pPr>
+    </w:p>
+    <w:p>
+      <w:pPr>
+        <w:rPr>
+          <w:lang w:val="en-US"/>
+        </w:rPr>
+      </w:pPr>
     </w:p>
     <w:sectPr>
       <w:pgSz w:w="11906" w:h="16838"/>

</xml_diff>